<commit_message>
add css3 background note
</commit_message>
<xml_diff>
--- a/CSS3/chapter3 CSS3边框/CSS3边框.docx
+++ b/CSS3/chapter3 CSS3边框/CSS3边框.docx
@@ -152,12 +152,21 @@
           <w:szCs w:val="21"/>
         </w:rPr>
       </w:pPr>
-      <w:r>
-        <w:rPr>
-          <w:rFonts w:asciiTheme="minorEastAsia" w:hAnsiTheme="minorEastAsia" w:hint="eastAsia"/>
-          <w:szCs w:val="21"/>
-        </w:rPr>
-        <w:t>border: border-width border-style border-color;</w:t>
+      <w:proofErr w:type="gramStart"/>
+      <w:r>
+        <w:rPr>
+          <w:rFonts w:asciiTheme="minorEastAsia" w:hAnsiTheme="minorEastAsia" w:hint="eastAsia"/>
+          <w:szCs w:val="21"/>
+        </w:rPr>
+        <w:t>border</w:t>
+      </w:r>
+      <w:proofErr w:type="gramEnd"/>
+      <w:r>
+        <w:rPr>
+          <w:rFonts w:asciiTheme="minorEastAsia" w:hAnsiTheme="minorEastAsia" w:hint="eastAsia"/>
+          <w:szCs w:val="21"/>
+        </w:rPr>
+        <w:t>: border-width border-style border-color;</w:t>
       </w:r>
     </w:p>
     <w:p>
@@ -275,7 +284,25 @@
           <w:sz w:val="28"/>
           <w:szCs w:val="28"/>
         </w:rPr>
-        <w:t>在Web实际制作过程中，时常只为了方便使用，CSS中的border可以给不同的边设置不同的风格，其也遵守“TRBL”原则（Top/Right/Bottom/Left）。</w:t>
+        <w:t>在Web实际制作过程中，</w:t>
+      </w:r>
+      <w:proofErr w:type="gramStart"/>
+      <w:r>
+        <w:rPr>
+          <w:rFonts w:asciiTheme="minorEastAsia" w:hAnsiTheme="minorEastAsia" w:hint="eastAsia"/>
+          <w:sz w:val="28"/>
+          <w:szCs w:val="28"/>
+        </w:rPr>
+        <w:t>时常只</w:t>
+      </w:r>
+      <w:proofErr w:type="gramEnd"/>
+      <w:r>
+        <w:rPr>
+          <w:rFonts w:asciiTheme="minorEastAsia" w:hAnsiTheme="minorEastAsia" w:hint="eastAsia"/>
+          <w:sz w:val="28"/>
+          <w:szCs w:val="28"/>
+        </w:rPr>
+        <w:t>为了方便使用，CSS中的border可以给不同的边设置不同的风格，其也遵守“TRBL”原则（Top/Right/Bottom/Left）。</w:t>
       </w:r>
     </w:p>
     <w:p>
@@ -411,12 +438,21 @@
           <w:szCs w:val="21"/>
         </w:rPr>
       </w:pPr>
-      <w:r>
-        <w:rPr>
-          <w:rFonts w:asciiTheme="minorEastAsia" w:hAnsiTheme="minorEastAsia" w:hint="eastAsia"/>
-          <w:szCs w:val="21"/>
-        </w:rPr>
-        <w:t>border-style: solid;</w:t>
+      <w:proofErr w:type="gramStart"/>
+      <w:r>
+        <w:rPr>
+          <w:rFonts w:asciiTheme="minorEastAsia" w:hAnsiTheme="minorEastAsia" w:hint="eastAsia"/>
+          <w:szCs w:val="21"/>
+        </w:rPr>
+        <w:t>border-style</w:t>
+      </w:r>
+      <w:proofErr w:type="gramEnd"/>
+      <w:r>
+        <w:rPr>
+          <w:rFonts w:asciiTheme="minorEastAsia" w:hAnsiTheme="minorEastAsia" w:hint="eastAsia"/>
+          <w:szCs w:val="21"/>
+        </w:rPr>
+        <w:t>: solid;</w:t>
       </w:r>
     </w:p>
     <w:p>
@@ -459,12 +495,21 @@
           <w:szCs w:val="21"/>
         </w:rPr>
       </w:pPr>
-      <w:r>
-        <w:rPr>
-          <w:rFonts w:asciiTheme="minorEastAsia" w:hAnsiTheme="minorEastAsia" w:hint="eastAsia"/>
-          <w:szCs w:val="21"/>
-        </w:rPr>
-        <w:t>border-style: solid dotted;</w:t>
+      <w:proofErr w:type="gramStart"/>
+      <w:r>
+        <w:rPr>
+          <w:rFonts w:asciiTheme="minorEastAsia" w:hAnsiTheme="minorEastAsia" w:hint="eastAsia"/>
+          <w:szCs w:val="21"/>
+        </w:rPr>
+        <w:t>border-style</w:t>
+      </w:r>
+      <w:proofErr w:type="gramEnd"/>
+      <w:r>
+        <w:rPr>
+          <w:rFonts w:asciiTheme="minorEastAsia" w:hAnsiTheme="minorEastAsia" w:hint="eastAsia"/>
+          <w:szCs w:val="21"/>
+        </w:rPr>
+        <w:t>: solid dotted;</w:t>
       </w:r>
     </w:p>
     <w:p>
@@ -493,12 +538,21 @@
           <w:szCs w:val="21"/>
         </w:rPr>
       </w:pPr>
-      <w:r>
-        <w:rPr>
-          <w:rFonts w:asciiTheme="minorEastAsia" w:hAnsiTheme="minorEastAsia" w:hint="eastAsia"/>
-          <w:szCs w:val="21"/>
-        </w:rPr>
-        <w:t>border-style: solid dotted dashed;</w:t>
+      <w:proofErr w:type="gramStart"/>
+      <w:r>
+        <w:rPr>
+          <w:rFonts w:asciiTheme="minorEastAsia" w:hAnsiTheme="minorEastAsia" w:hint="eastAsia"/>
+          <w:szCs w:val="21"/>
+        </w:rPr>
+        <w:t>border-style</w:t>
+      </w:r>
+      <w:proofErr w:type="gramEnd"/>
+      <w:r>
+        <w:rPr>
+          <w:rFonts w:asciiTheme="minorEastAsia" w:hAnsiTheme="minorEastAsia" w:hint="eastAsia"/>
+          <w:szCs w:val="21"/>
+        </w:rPr>
+        <w:t>: solid dotted dashed;</w:t>
       </w:r>
     </w:p>
     <w:p>
@@ -527,12 +581,21 @@
           <w:szCs w:val="21"/>
         </w:rPr>
       </w:pPr>
-      <w:r>
-        <w:rPr>
-          <w:rFonts w:asciiTheme="minorEastAsia" w:hAnsiTheme="minorEastAsia" w:hint="eastAsia"/>
-          <w:szCs w:val="21"/>
-        </w:rPr>
-        <w:t>border-style: solid dotted dashed inset;</w:t>
+      <w:proofErr w:type="gramStart"/>
+      <w:r>
+        <w:rPr>
+          <w:rFonts w:asciiTheme="minorEastAsia" w:hAnsiTheme="minorEastAsia" w:hint="eastAsia"/>
+          <w:szCs w:val="21"/>
+        </w:rPr>
+        <w:t>border-style</w:t>
+      </w:r>
+      <w:proofErr w:type="gramEnd"/>
+      <w:r>
+        <w:rPr>
+          <w:rFonts w:asciiTheme="minorEastAsia" w:hAnsiTheme="minorEastAsia" w:hint="eastAsia"/>
+          <w:szCs w:val="21"/>
+        </w:rPr>
+        <w:t>: solid dotted dashed inset;</w:t>
       </w:r>
     </w:p>
     <w:p>
@@ -762,7 +825,23 @@
                 <w:rFonts w:asciiTheme="minorEastAsia" w:hAnsiTheme="minorEastAsia" w:hint="eastAsia"/>
                 <w:szCs w:val="21"/>
               </w:rPr>
-              <w:t>.elm{border:none}</w:t>
+              <w:t>.elm{</w:t>
+            </w:r>
+            <w:proofErr w:type="spellStart"/>
+            <w:r>
+              <w:rPr>
+                <w:rFonts w:asciiTheme="minorEastAsia" w:hAnsiTheme="minorEastAsia" w:hint="eastAsia"/>
+                <w:szCs w:val="21"/>
+              </w:rPr>
+              <w:t>border:none</w:t>
+            </w:r>
+            <w:proofErr w:type="spellEnd"/>
+            <w:r>
+              <w:rPr>
+                <w:rFonts w:asciiTheme="minorEastAsia" w:hAnsiTheme="minorEastAsia" w:hint="eastAsia"/>
+                <w:szCs w:val="21"/>
+              </w:rPr>
+              <w:t>}</w:t>
             </w:r>
           </w:p>
         </w:tc>
@@ -852,7 +931,23 @@
                 <w:rFonts w:asciiTheme="minorEastAsia" w:hAnsiTheme="minorEastAsia" w:hint="eastAsia"/>
                 <w:szCs w:val="21"/>
               </w:rPr>
-              <w:t>.elm{border:hidden}</w:t>
+              <w:t>.elm{</w:t>
+            </w:r>
+            <w:proofErr w:type="spellStart"/>
+            <w:r>
+              <w:rPr>
+                <w:rFonts w:asciiTheme="minorEastAsia" w:hAnsiTheme="minorEastAsia" w:hint="eastAsia"/>
+                <w:szCs w:val="21"/>
+              </w:rPr>
+              <w:t>border:hidden</w:t>
+            </w:r>
+            <w:proofErr w:type="spellEnd"/>
+            <w:r>
+              <w:rPr>
+                <w:rFonts w:asciiTheme="minorEastAsia" w:hAnsiTheme="minorEastAsia" w:hint="eastAsia"/>
+                <w:szCs w:val="21"/>
+              </w:rPr>
+              <w:t>}</w:t>
             </w:r>
           </w:p>
         </w:tc>
@@ -1536,7 +1631,23 @@
                 <w:rFonts w:asciiTheme="minorEastAsia" w:hAnsiTheme="minorEastAsia" w:hint="eastAsia"/>
                 <w:szCs w:val="21"/>
               </w:rPr>
-              <w:t>定义3D垄状边框，其效果取决于border-color的值</w:t>
+              <w:t>定义3D</w:t>
+            </w:r>
+            <w:proofErr w:type="gramStart"/>
+            <w:r>
+              <w:rPr>
+                <w:rFonts w:asciiTheme="minorEastAsia" w:hAnsiTheme="minorEastAsia" w:hint="eastAsia"/>
+                <w:szCs w:val="21"/>
+              </w:rPr>
+              <w:t>垄状边框</w:t>
+            </w:r>
+            <w:proofErr w:type="gramEnd"/>
+            <w:r>
+              <w:rPr>
+                <w:rFonts w:asciiTheme="minorEastAsia" w:hAnsiTheme="minorEastAsia" w:hint="eastAsia"/>
+                <w:szCs w:val="21"/>
+              </w:rPr>
+              <w:t>，其效果取决于border-color的值</w:t>
             </w:r>
           </w:p>
         </w:tc>
@@ -2115,7 +2226,25 @@
           <w:sz w:val="28"/>
           <w:szCs w:val="28"/>
         </w:rPr>
-        <w:t>border-color的语法看上去和CSS1中的完全相同，但是为了避免与border-color属性的原功能（即在CSS1中定义的边框颜色功能）发送冲突，CSS3在这里做出类一定的修改。语法如下：</w:t>
+        <w:t>border-color的语法看上去和CSS1中的完全相同，但是为了避免与border-color属性的原功能（即在CSS1中定义的边框颜色功能）发送冲突，CSS3在这里做出</w:t>
+      </w:r>
+      <w:proofErr w:type="gramStart"/>
+      <w:r>
+        <w:rPr>
+          <w:rFonts w:asciiTheme="minorEastAsia" w:hAnsiTheme="minorEastAsia" w:hint="eastAsia"/>
+          <w:sz w:val="28"/>
+          <w:szCs w:val="28"/>
+        </w:rPr>
+        <w:t>类一定</w:t>
+      </w:r>
+      <w:proofErr w:type="gramEnd"/>
+      <w:r>
+        <w:rPr>
+          <w:rFonts w:asciiTheme="minorEastAsia" w:hAnsiTheme="minorEastAsia" w:hint="eastAsia"/>
+          <w:sz w:val="28"/>
+          <w:szCs w:val="28"/>
+        </w:rPr>
+        <w:t>的修改。语法如下：</w:t>
       </w:r>
     </w:p>
     <w:p>
@@ -2127,6 +2256,7 @@
           <w:szCs w:val="21"/>
         </w:rPr>
       </w:pPr>
+      <w:proofErr w:type="gramStart"/>
       <w:r>
         <w:rPr>
           <w:rFonts w:asciiTheme="minorEastAsia" w:hAnsiTheme="minorEastAsia" w:hint="eastAsia"/>
@@ -2134,6 +2264,7 @@
         </w:rPr>
         <w:t>border-color</w:t>
       </w:r>
+      <w:proofErr w:type="gramEnd"/>
       <w:r>
         <w:rPr>
           <w:rFonts w:asciiTheme="minorEastAsia" w:hAnsiTheme="minorEastAsia" w:hint="eastAsia"/>
@@ -2190,7 +2321,39 @@
           <w:rFonts w:asciiTheme="minorEastAsia" w:hAnsiTheme="minorEastAsia" w:hint="eastAsia"/>
           <w:szCs w:val="21"/>
         </w:rPr>
-        <w:t>:[&lt;color&gt;|transparent]{1,4}|inherit;</w:t>
+        <w:t>:[&lt;</w:t>
+      </w:r>
+      <w:proofErr w:type="gramStart"/>
+      <w:r>
+        <w:rPr>
+          <w:rFonts w:asciiTheme="minorEastAsia" w:hAnsiTheme="minorEastAsia" w:hint="eastAsia"/>
+          <w:szCs w:val="21"/>
+        </w:rPr>
+        <w:t>color</w:t>
+      </w:r>
+      <w:proofErr w:type="gramEnd"/>
+      <w:r>
+        <w:rPr>
+          <w:rFonts w:asciiTheme="minorEastAsia" w:hAnsiTheme="minorEastAsia" w:hint="eastAsia"/>
+          <w:szCs w:val="21"/>
+        </w:rPr>
+        <w:t>&gt;|transparent]{1</w:t>
+      </w:r>
+      <w:proofErr w:type="gramStart"/>
+      <w:r>
+        <w:rPr>
+          <w:rFonts w:asciiTheme="minorEastAsia" w:hAnsiTheme="minorEastAsia" w:hint="eastAsia"/>
+          <w:szCs w:val="21"/>
+        </w:rPr>
+        <w:t>,4</w:t>
+      </w:r>
+      <w:proofErr w:type="gramEnd"/>
+      <w:r>
+        <w:rPr>
+          <w:rFonts w:asciiTheme="minorEastAsia" w:hAnsiTheme="minorEastAsia" w:hint="eastAsia"/>
+          <w:szCs w:val="21"/>
+        </w:rPr>
+        <w:t>}|inherit;</w:t>
       </w:r>
     </w:p>
     <w:p>
@@ -2222,7 +2385,39 @@
           <w:rFonts w:asciiTheme="minorEastAsia" w:hAnsiTheme="minorEastAsia" w:hint="eastAsia"/>
           <w:szCs w:val="21"/>
         </w:rPr>
-        <w:t>:[&lt;color&gt;|transparent]{1,4}|inherit;</w:t>
+        <w:t>:[&lt;</w:t>
+      </w:r>
+      <w:proofErr w:type="gramStart"/>
+      <w:r>
+        <w:rPr>
+          <w:rFonts w:asciiTheme="minorEastAsia" w:hAnsiTheme="minorEastAsia" w:hint="eastAsia"/>
+          <w:szCs w:val="21"/>
+        </w:rPr>
+        <w:t>color</w:t>
+      </w:r>
+      <w:proofErr w:type="gramEnd"/>
+      <w:r>
+        <w:rPr>
+          <w:rFonts w:asciiTheme="minorEastAsia" w:hAnsiTheme="minorEastAsia" w:hint="eastAsia"/>
+          <w:szCs w:val="21"/>
+        </w:rPr>
+        <w:t>&gt;|transparent]{1</w:t>
+      </w:r>
+      <w:proofErr w:type="gramStart"/>
+      <w:r>
+        <w:rPr>
+          <w:rFonts w:asciiTheme="minorEastAsia" w:hAnsiTheme="minorEastAsia" w:hint="eastAsia"/>
+          <w:szCs w:val="21"/>
+        </w:rPr>
+        <w:t>,4</w:t>
+      </w:r>
+      <w:proofErr w:type="gramEnd"/>
+      <w:r>
+        <w:rPr>
+          <w:rFonts w:asciiTheme="minorEastAsia" w:hAnsiTheme="minorEastAsia" w:hint="eastAsia"/>
+          <w:szCs w:val="21"/>
+        </w:rPr>
+        <w:t>}|inherit;</w:t>
       </w:r>
     </w:p>
     <w:p>
@@ -2254,7 +2449,39 @@
           <w:rFonts w:asciiTheme="minorEastAsia" w:hAnsiTheme="minorEastAsia" w:hint="eastAsia"/>
           <w:szCs w:val="21"/>
         </w:rPr>
-        <w:t>:[&lt;color&gt;|transparent]{1,4}|inherit;</w:t>
+        <w:t>:[&lt;</w:t>
+      </w:r>
+      <w:proofErr w:type="gramStart"/>
+      <w:r>
+        <w:rPr>
+          <w:rFonts w:asciiTheme="minorEastAsia" w:hAnsiTheme="minorEastAsia" w:hint="eastAsia"/>
+          <w:szCs w:val="21"/>
+        </w:rPr>
+        <w:t>color</w:t>
+      </w:r>
+      <w:proofErr w:type="gramEnd"/>
+      <w:r>
+        <w:rPr>
+          <w:rFonts w:asciiTheme="minorEastAsia" w:hAnsiTheme="minorEastAsia" w:hint="eastAsia"/>
+          <w:szCs w:val="21"/>
+        </w:rPr>
+        <w:t>&gt;|transparent]{1</w:t>
+      </w:r>
+      <w:proofErr w:type="gramStart"/>
+      <w:r>
+        <w:rPr>
+          <w:rFonts w:asciiTheme="minorEastAsia" w:hAnsiTheme="minorEastAsia" w:hint="eastAsia"/>
+          <w:szCs w:val="21"/>
+        </w:rPr>
+        <w:t>,4</w:t>
+      </w:r>
+      <w:proofErr w:type="gramEnd"/>
+      <w:r>
+        <w:rPr>
+          <w:rFonts w:asciiTheme="minorEastAsia" w:hAnsiTheme="minorEastAsia" w:hint="eastAsia"/>
+          <w:szCs w:val="21"/>
+        </w:rPr>
+        <w:t>}|inherit;</w:t>
       </w:r>
     </w:p>
     <w:p>
@@ -2286,7 +2513,39 @@
           <w:rFonts w:asciiTheme="minorEastAsia" w:hAnsiTheme="minorEastAsia" w:hint="eastAsia"/>
           <w:szCs w:val="21"/>
         </w:rPr>
-        <w:t>:[&lt;color&gt;|transparent]{1,4}|inherit;</w:t>
+        <w:t>:[&lt;</w:t>
+      </w:r>
+      <w:proofErr w:type="gramStart"/>
+      <w:r>
+        <w:rPr>
+          <w:rFonts w:asciiTheme="minorEastAsia" w:hAnsiTheme="minorEastAsia" w:hint="eastAsia"/>
+          <w:szCs w:val="21"/>
+        </w:rPr>
+        <w:t>color</w:t>
+      </w:r>
+      <w:proofErr w:type="gramEnd"/>
+      <w:r>
+        <w:rPr>
+          <w:rFonts w:asciiTheme="minorEastAsia" w:hAnsiTheme="minorEastAsia" w:hint="eastAsia"/>
+          <w:szCs w:val="21"/>
+        </w:rPr>
+        <w:t>&gt;|transparent]{1</w:t>
+      </w:r>
+      <w:proofErr w:type="gramStart"/>
+      <w:r>
+        <w:rPr>
+          <w:rFonts w:asciiTheme="minorEastAsia" w:hAnsiTheme="minorEastAsia" w:hint="eastAsia"/>
+          <w:szCs w:val="21"/>
+        </w:rPr>
+        <w:t>,4</w:t>
+      </w:r>
+      <w:proofErr w:type="gramEnd"/>
+      <w:r>
+        <w:rPr>
+          <w:rFonts w:asciiTheme="minorEastAsia" w:hAnsiTheme="minorEastAsia" w:hint="eastAsia"/>
+          <w:szCs w:val="21"/>
+        </w:rPr>
+        <w:t>}|inherit;</w:t>
       </w:r>
     </w:p>
     <w:p>
@@ -2305,7 +2564,25 @@
           <w:szCs w:val="21"/>
           <w:shd w:val="pct15" w:color="auto" w:fill="FFFFFF"/>
         </w:rPr>
-        <w:t>备注：&lt;color&gt;表示n个颜色，对应于边框的宽度m像素，如果n=m，每个像素显示一种对应的颜色，如果n&lt;m，则后边的宽度显示最后一种颜色。</w:t>
+        <w:t>备注：&lt;color&gt;表示n</w:t>
+      </w:r>
+      <w:proofErr w:type="gramStart"/>
+      <w:r>
+        <w:rPr>
+          <w:rFonts w:asciiTheme="minorEastAsia" w:hAnsiTheme="minorEastAsia" w:hint="eastAsia"/>
+          <w:szCs w:val="21"/>
+          <w:shd w:val="pct15" w:color="auto" w:fill="FFFFFF"/>
+        </w:rPr>
+        <w:t>个</w:t>
+      </w:r>
+      <w:proofErr w:type="gramEnd"/>
+      <w:r>
+        <w:rPr>
+          <w:rFonts w:asciiTheme="minorEastAsia" w:hAnsiTheme="minorEastAsia" w:hint="eastAsia"/>
+          <w:szCs w:val="21"/>
+          <w:shd w:val="pct15" w:color="auto" w:fill="FFFFFF"/>
+        </w:rPr>
+        <w:t>颜色，对应于边框的宽度m像素，如果n=m，每个像素显示一种对应的颜色，如果n&lt;m，则后边的宽度显示最后一种颜色。</w:t>
       </w:r>
     </w:p>
     <w:p>
@@ -2324,7 +2601,25 @@
           <w:sz w:val="28"/>
           <w:szCs w:val="28"/>
         </w:rPr>
-        <w:t>由于CSS3的border-color属性还没没有成为标准规范，为了让不同浏览器能渲染正常，有必要加上前缀，如下表所示。</w:t>
+        <w:t>由于CSS3的border-color属性还</w:t>
+      </w:r>
+      <w:proofErr w:type="gramStart"/>
+      <w:r>
+        <w:rPr>
+          <w:rFonts w:asciiTheme="minorEastAsia" w:hAnsiTheme="minorEastAsia" w:hint="eastAsia"/>
+          <w:sz w:val="28"/>
+          <w:szCs w:val="28"/>
+        </w:rPr>
+        <w:t>没没有</w:t>
+      </w:r>
+      <w:proofErr w:type="gramEnd"/>
+      <w:r>
+        <w:rPr>
+          <w:rFonts w:asciiTheme="minorEastAsia" w:hAnsiTheme="minorEastAsia" w:hint="eastAsia"/>
+          <w:sz w:val="28"/>
+          <w:szCs w:val="28"/>
+        </w:rPr>
+        <w:t>成为标准规范，为了让不同浏览器能渲染正常，有必要加上前缀，如下表所示。</w:t>
       </w:r>
     </w:p>
     <w:tbl>
@@ -2481,7 +2776,23 @@
                 <w:rFonts w:asciiTheme="minorEastAsia" w:hAnsiTheme="minorEastAsia" w:hint="eastAsia"/>
                 <w:szCs w:val="21"/>
               </w:rPr>
-              <w:t>-moz-</w:t>
+              <w:t>-</w:t>
+            </w:r>
+            <w:proofErr w:type="spellStart"/>
+            <w:r>
+              <w:rPr>
+                <w:rFonts w:asciiTheme="minorEastAsia" w:hAnsiTheme="minorEastAsia" w:hint="eastAsia"/>
+                <w:szCs w:val="21"/>
+              </w:rPr>
+              <w:t>moz</w:t>
+            </w:r>
+            <w:proofErr w:type="spellEnd"/>
+            <w:r>
+              <w:rPr>
+                <w:rFonts w:asciiTheme="minorEastAsia" w:hAnsiTheme="minorEastAsia" w:hint="eastAsia"/>
+                <w:szCs w:val="21"/>
+              </w:rPr>
+              <w:t>-</w:t>
             </w:r>
           </w:p>
         </w:tc>
@@ -2592,6 +2903,7 @@
                 <w:szCs w:val="21"/>
               </w:rPr>
             </w:pPr>
+            <w:proofErr w:type="spellStart"/>
             <w:r>
               <w:rPr>
                 <w:rFonts w:asciiTheme="minorEastAsia" w:hAnsiTheme="minorEastAsia" w:hint="eastAsia"/>
@@ -2599,6 +2911,7 @@
               </w:rPr>
               <w:t>Konqueror</w:t>
             </w:r>
+            <w:proofErr w:type="spellEnd"/>
           </w:p>
         </w:tc>
         <w:tc>
@@ -2621,7 +2934,23 @@
                 <w:rFonts w:asciiTheme="minorEastAsia" w:hAnsiTheme="minorEastAsia" w:hint="eastAsia"/>
                 <w:szCs w:val="21"/>
               </w:rPr>
-              <w:t>-khtml-</w:t>
+              <w:t>-</w:t>
+            </w:r>
+            <w:proofErr w:type="spellStart"/>
+            <w:r>
+              <w:rPr>
+                <w:rFonts w:asciiTheme="minorEastAsia" w:hAnsiTheme="minorEastAsia" w:hint="eastAsia"/>
+                <w:szCs w:val="21"/>
+              </w:rPr>
+              <w:t>khtml</w:t>
+            </w:r>
+            <w:proofErr w:type="spellEnd"/>
+            <w:r>
+              <w:rPr>
+                <w:rFonts w:asciiTheme="minorEastAsia" w:hAnsiTheme="minorEastAsia" w:hint="eastAsia"/>
+                <w:szCs w:val="21"/>
+              </w:rPr>
+              <w:t>-</w:t>
             </w:r>
           </w:p>
         </w:tc>
@@ -2691,7 +3020,23 @@
                 <w:rFonts w:asciiTheme="minorEastAsia" w:hAnsiTheme="minorEastAsia" w:hint="eastAsia"/>
                 <w:szCs w:val="21"/>
               </w:rPr>
-              <w:t>-ms-</w:t>
+              <w:t>-</w:t>
+            </w:r>
+            <w:proofErr w:type="spellStart"/>
+            <w:r>
+              <w:rPr>
+                <w:rFonts w:asciiTheme="minorEastAsia" w:hAnsiTheme="minorEastAsia" w:hint="eastAsia"/>
+                <w:szCs w:val="21"/>
+              </w:rPr>
+              <w:t>ms</w:t>
+            </w:r>
+            <w:proofErr w:type="spellEnd"/>
+            <w:r>
+              <w:rPr>
+                <w:rFonts w:asciiTheme="minorEastAsia" w:hAnsiTheme="minorEastAsia" w:hint="eastAsia"/>
+                <w:szCs w:val="21"/>
+              </w:rPr>
+              <w:t>-</w:t>
             </w:r>
           </w:p>
         </w:tc>
@@ -2756,8 +3101,10 @@
                 <w:b/>
                 <w:szCs w:val="21"/>
               </w:rPr>
-              <w:t>选择器</w:t>
-            </w:r>
+              <w:t>属性名</w:t>
+            </w:r>
+            <w:bookmarkStart w:id="0" w:name="_GoBack"/>
+            <w:bookmarkEnd w:id="0"/>
           </w:p>
         </w:tc>
         <w:tc>
@@ -3146,12 +3493,53 @@
         </w:rPr>
         <w:t xml:space="preserve">   </w:t>
       </w:r>
-      <w:r>
-        <w:rPr>
-          <w:rFonts w:asciiTheme="minorEastAsia" w:hAnsiTheme="minorEastAsia" w:hint="eastAsia"/>
-          <w:szCs w:val="21"/>
-        </w:rPr>
-        <w:t>border-image: none | &lt;image&gt;[&lt;number&gt; | &lt;percentage&gt;] {1,4} [/ &lt;border-width&gt;{1,4}]? [stretch | repeat | round] {0,2}</w:t>
+      <w:proofErr w:type="gramStart"/>
+      <w:r>
+        <w:rPr>
+          <w:rFonts w:asciiTheme="minorEastAsia" w:hAnsiTheme="minorEastAsia" w:hint="eastAsia"/>
+          <w:szCs w:val="21"/>
+        </w:rPr>
+        <w:t>border-image</w:t>
+      </w:r>
+      <w:proofErr w:type="gramEnd"/>
+      <w:r>
+        <w:rPr>
+          <w:rFonts w:asciiTheme="minorEastAsia" w:hAnsiTheme="minorEastAsia" w:hint="eastAsia"/>
+          <w:szCs w:val="21"/>
+        </w:rPr>
+        <w:t>: none | &lt;image&gt;[&lt;number&gt; | &lt;percentage&gt;] {1,4} [/ &lt;border-width&gt;{1,4}]? [</w:t>
+      </w:r>
+      <w:proofErr w:type="gramStart"/>
+      <w:r>
+        <w:rPr>
+          <w:rFonts w:asciiTheme="minorEastAsia" w:hAnsiTheme="minorEastAsia" w:hint="eastAsia"/>
+          <w:szCs w:val="21"/>
+        </w:rPr>
+        <w:t>stretch</w:t>
+      </w:r>
+      <w:proofErr w:type="gramEnd"/>
+      <w:r>
+        <w:rPr>
+          <w:rFonts w:asciiTheme="minorEastAsia" w:hAnsiTheme="minorEastAsia" w:hint="eastAsia"/>
+          <w:szCs w:val="21"/>
+        </w:rPr>
+        <w:t xml:space="preserve"> | repeat | round] {0</w:t>
+      </w:r>
+      <w:proofErr w:type="gramStart"/>
+      <w:r>
+        <w:rPr>
+          <w:rFonts w:asciiTheme="minorEastAsia" w:hAnsiTheme="minorEastAsia" w:hint="eastAsia"/>
+          <w:szCs w:val="21"/>
+        </w:rPr>
+        <w:t>,2</w:t>
+      </w:r>
+      <w:proofErr w:type="gramEnd"/>
+      <w:r>
+        <w:rPr>
+          <w:rFonts w:asciiTheme="minorEastAsia" w:hAnsiTheme="minorEastAsia" w:hint="eastAsia"/>
+          <w:szCs w:val="21"/>
+        </w:rPr>
+        <w:t>}</w:t>
       </w:r>
     </w:p>
     <w:p>
@@ -3202,7 +3590,25 @@
           <w:sz w:val="28"/>
           <w:szCs w:val="28"/>
         </w:rPr>
-        <w:t>·&lt;number&gt;: number是一个数值，用来设置边框或者边框背景图片的大小，单位像素（px），可以使用1~4个值，表示四个方位的值。</w:t>
+        <w:t>·&lt;number&gt;: number是一个数值，用来设置边框或者边框背景图片的大小，单位像素（</w:t>
+      </w:r>
+      <w:proofErr w:type="spellStart"/>
+      <w:r>
+        <w:rPr>
+          <w:rFonts w:asciiTheme="minorEastAsia" w:hAnsiTheme="minorEastAsia" w:hint="eastAsia"/>
+          <w:sz w:val="28"/>
+          <w:szCs w:val="28"/>
+        </w:rPr>
+        <w:t>px</w:t>
+      </w:r>
+      <w:proofErr w:type="spellEnd"/>
+      <w:r>
+        <w:rPr>
+          <w:rFonts w:asciiTheme="minorEastAsia" w:hAnsiTheme="minorEastAsia" w:hint="eastAsia"/>
+          <w:sz w:val="28"/>
+          <w:szCs w:val="28"/>
+        </w:rPr>
+        <w:t>），可以使用1~4个值，表示四个方位的值。</w:t>
       </w:r>
     </w:p>
     <w:p>
@@ -3323,7 +3729,7 @@
                 <w:b/>
                 <w:szCs w:val="21"/>
               </w:rPr>
-              <w:t>选择器</w:t>
+              <w:t>属性名</w:t>
             </w:r>
           </w:p>
         </w:tc>
@@ -3750,13 +4156,22 @@
           <w:szCs w:val="21"/>
         </w:rPr>
       </w:pPr>
+      <w:proofErr w:type="gramStart"/>
       <w:r>
         <w:rPr>
           <w:rFonts w:asciiTheme="minorEastAsia" w:hAnsiTheme="minorEastAsia"/>
           <w:szCs w:val="21"/>
         </w:rPr>
         <w:lastRenderedPageBreak/>
-        <w:t>border-radius: none | &lt;</w:t>
+        <w:t>border-radius</w:t>
+      </w:r>
+      <w:proofErr w:type="gramEnd"/>
+      <w:r>
+        <w:rPr>
+          <w:rFonts w:asciiTheme="minorEastAsia" w:hAnsiTheme="minorEastAsia"/>
+          <w:szCs w:val="21"/>
+        </w:rPr>
+        <w:t>: none | &lt;</w:t>
       </w:r>
       <w:r>
         <w:rPr>
@@ -3849,7 +4264,7 @@
                 <w:b/>
                 <w:szCs w:val="21"/>
               </w:rPr>
-              <w:t>选择器</w:t>
+              <w:t>属性名</w:t>
             </w:r>
           </w:p>
         </w:tc>
@@ -4150,18 +4565,25 @@
       <w:pPr>
         <w:outlineLvl w:val="0"/>
         <w:rPr>
+          <w:sz w:val="28"/>
+          <w:szCs w:val="28"/>
+        </w:rPr>
+      </w:pPr>
+      <w:r>
+        <w:rPr>
           <w:rFonts w:hint="eastAsia"/>
           <w:sz w:val="28"/>
           <w:szCs w:val="28"/>
         </w:rPr>
-      </w:pPr>
+        <w:t>五、</w:t>
+      </w:r>
       <w:r>
         <w:rPr>
           <w:rFonts w:hint="eastAsia"/>
           <w:sz w:val="28"/>
           <w:szCs w:val="28"/>
         </w:rPr>
-        <w:t>五、</w:t>
+        <w:t>CSS3</w:t>
       </w:r>
       <w:r>
         <w:rPr>
@@ -4169,134 +4591,160 @@
           <w:sz w:val="28"/>
           <w:szCs w:val="28"/>
         </w:rPr>
-        <w:t>CSS3</w:t>
-      </w:r>
+        <w:t>盒子阴影属性</w:t>
+      </w:r>
+    </w:p>
+    <w:p>
+      <w:pPr>
+        <w:outlineLvl w:val="1"/>
+        <w:rPr>
+          <w:rFonts w:asciiTheme="minorEastAsia" w:hAnsiTheme="minorEastAsia"/>
+          <w:sz w:val="28"/>
+          <w:szCs w:val="28"/>
+        </w:rPr>
+      </w:pPr>
+      <w:r>
+        <w:rPr>
+          <w:rFonts w:asciiTheme="minorEastAsia" w:hAnsiTheme="minorEastAsia"/>
+          <w:sz w:val="28"/>
+          <w:szCs w:val="28"/>
+        </w:rPr>
+        <w:t>1.</w:t>
+      </w:r>
+      <w:r>
+        <w:rPr>
+          <w:rFonts w:asciiTheme="minorEastAsia" w:hAnsiTheme="minorEastAsia" w:hint="eastAsia"/>
+          <w:sz w:val="28"/>
+          <w:szCs w:val="28"/>
+        </w:rPr>
+        <w:t xml:space="preserve"> box-shadow属性的语法及参数</w:t>
+      </w:r>
+    </w:p>
+    <w:p>
+      <w:pPr>
+        <w:rPr>
+          <w:rFonts w:asciiTheme="minorEastAsia" w:hAnsiTheme="minorEastAsia"/>
+          <w:szCs w:val="21"/>
+        </w:rPr>
+      </w:pPr>
       <w:r>
         <w:rPr>
           <w:rFonts w:hint="eastAsia"/>
           <w:sz w:val="28"/>
           <w:szCs w:val="28"/>
         </w:rPr>
-        <w:t>盒子阴影属性</w:t>
-      </w:r>
-    </w:p>
-    <w:p>
-      <w:pPr>
-        <w:outlineLvl w:val="1"/>
-        <w:rPr>
-          <w:rFonts w:asciiTheme="minorEastAsia" w:hAnsiTheme="minorEastAsia"/>
-          <w:sz w:val="28"/>
-          <w:szCs w:val="28"/>
-        </w:rPr>
-      </w:pPr>
-      <w:r>
-        <w:rPr>
-          <w:rFonts w:asciiTheme="minorEastAsia" w:hAnsiTheme="minorEastAsia"/>
-          <w:sz w:val="28"/>
-          <w:szCs w:val="28"/>
-        </w:rPr>
-        <w:t>1.</w:t>
-      </w:r>
-      <w:r>
-        <w:rPr>
-          <w:rFonts w:asciiTheme="minorEastAsia" w:hAnsiTheme="minorEastAsia" w:hint="eastAsia"/>
-          <w:sz w:val="28"/>
-          <w:szCs w:val="28"/>
-        </w:rPr>
-        <w:t xml:space="preserve"> </w:t>
-      </w:r>
-      <w:r>
-        <w:rPr>
-          <w:rFonts w:asciiTheme="minorEastAsia" w:hAnsiTheme="minorEastAsia" w:hint="eastAsia"/>
-          <w:sz w:val="28"/>
-          <w:szCs w:val="28"/>
+        <w:tab/>
+      </w:r>
+      <w:proofErr w:type="gramStart"/>
+      <w:r>
+        <w:rPr>
+          <w:rFonts w:asciiTheme="minorEastAsia" w:hAnsiTheme="minorEastAsia" w:hint="eastAsia"/>
+          <w:szCs w:val="21"/>
+        </w:rPr>
+        <w:t>b</w:t>
+      </w:r>
+      <w:r>
+        <w:rPr>
+          <w:rFonts w:asciiTheme="minorEastAsia" w:hAnsiTheme="minorEastAsia" w:hint="eastAsia"/>
+          <w:szCs w:val="21"/>
+        </w:rPr>
+        <w:t>ox-shadow</w:t>
+      </w:r>
+      <w:proofErr w:type="gramEnd"/>
+      <w:r>
+        <w:rPr>
+          <w:rFonts w:asciiTheme="minorEastAsia" w:hAnsiTheme="minorEastAsia" w:hint="eastAsia"/>
+          <w:szCs w:val="21"/>
+        </w:rPr>
+        <w:t>: none | [ &lt;length&gt; &lt;</w:t>
+      </w:r>
+      <w:proofErr w:type="spellStart"/>
+      <w:r>
+        <w:rPr>
+          <w:rFonts w:asciiTheme="minorEastAsia" w:hAnsiTheme="minorEastAsia" w:hint="eastAsia"/>
+          <w:szCs w:val="21"/>
+        </w:rPr>
+        <w:t>lenght</w:t>
+      </w:r>
+      <w:proofErr w:type="spellEnd"/>
+      <w:r>
+        <w:rPr>
+          <w:rFonts w:asciiTheme="minorEastAsia" w:hAnsiTheme="minorEastAsia" w:hint="eastAsia"/>
+          <w:szCs w:val="21"/>
+        </w:rPr>
+        <w:t>&gt; &lt;length&gt;?&lt;length&gt;? || &lt;color</w:t>
+      </w:r>
+      <w:proofErr w:type="gramStart"/>
+      <w:r>
+        <w:rPr>
+          <w:rFonts w:asciiTheme="minorEastAsia" w:hAnsiTheme="minorEastAsia" w:hint="eastAsia"/>
+          <w:szCs w:val="21"/>
+        </w:rPr>
+        <w:t>&gt; ]</w:t>
+      </w:r>
+      <w:proofErr w:type="gramEnd"/>
+      <w:r>
+        <w:rPr>
+          <w:rFonts w:asciiTheme="minorEastAsia" w:hAnsiTheme="minorEastAsia" w:hint="eastAsia"/>
+          <w:szCs w:val="21"/>
+        </w:rPr>
+        <w:t xml:space="preserve"> [ ,&lt;length&gt; &lt;length&gt; &lt;length&gt;?&lt;length&gt;?|| &lt;color&gt;]+</w:t>
+      </w:r>
+    </w:p>
+    <w:p>
+      <w:pPr>
+        <w:rPr>
+          <w:rFonts w:asciiTheme="minorEastAsia" w:hAnsiTheme="minorEastAsia"/>
+          <w:sz w:val="28"/>
+          <w:szCs w:val="28"/>
+        </w:rPr>
+      </w:pPr>
+      <w:r>
+        <w:rPr>
+          <w:rFonts w:asciiTheme="minorEastAsia" w:hAnsiTheme="minorEastAsia" w:hint="eastAsia"/>
+          <w:sz w:val="28"/>
+          <w:szCs w:val="28"/>
+        </w:rPr>
+        <w:t>上面的语法规则可以简写如下：</w:t>
+      </w:r>
+    </w:p>
+    <w:p>
+      <w:pPr>
+        <w:rPr>
+          <w:rFonts w:asciiTheme="minorEastAsia" w:hAnsiTheme="minorEastAsia"/>
+          <w:szCs w:val="21"/>
+        </w:rPr>
+      </w:pPr>
+      <w:r>
+        <w:rPr>
+          <w:rFonts w:asciiTheme="minorEastAsia" w:hAnsiTheme="minorEastAsia" w:hint="eastAsia"/>
+          <w:sz w:val="28"/>
+          <w:szCs w:val="28"/>
+        </w:rPr>
+        <w:tab/>
+      </w:r>
+      <w:proofErr w:type="gramStart"/>
+      <w:r>
+        <w:rPr>
+          <w:rFonts w:asciiTheme="minorEastAsia" w:hAnsiTheme="minorEastAsia" w:hint="eastAsia"/>
+          <w:szCs w:val="21"/>
         </w:rPr>
         <w:t>box-shadow</w:t>
       </w:r>
-      <w:r>
-        <w:rPr>
-          <w:rFonts w:asciiTheme="minorEastAsia" w:hAnsiTheme="minorEastAsia" w:hint="eastAsia"/>
-          <w:sz w:val="28"/>
-          <w:szCs w:val="28"/>
-        </w:rPr>
-        <w:t>属性的语法及参数</w:t>
-      </w:r>
-    </w:p>
-    <w:p>
-      <w:pPr>
-        <w:rPr>
-          <w:rFonts w:asciiTheme="minorEastAsia" w:hAnsiTheme="minorEastAsia" w:hint="eastAsia"/>
-          <w:szCs w:val="21"/>
-        </w:rPr>
-      </w:pPr>
-      <w:r>
-        <w:rPr>
-          <w:rFonts w:hint="eastAsia"/>
-          <w:sz w:val="28"/>
-          <w:szCs w:val="28"/>
-        </w:rPr>
-        <w:tab/>
-      </w:r>
-      <w:r>
-        <w:rPr>
-          <w:rFonts w:asciiTheme="minorEastAsia" w:hAnsiTheme="minorEastAsia" w:hint="eastAsia"/>
-          <w:szCs w:val="21"/>
-        </w:rPr>
-        <w:t>b</w:t>
-      </w:r>
-      <w:r>
-        <w:rPr>
-          <w:rFonts w:asciiTheme="minorEastAsia" w:hAnsiTheme="minorEastAsia" w:hint="eastAsia"/>
-          <w:szCs w:val="21"/>
-        </w:rPr>
-        <w:t>ox-shadow: none | [ &lt;length&gt; &lt;lenght&gt; &lt;length&gt;?&lt;length&gt;? || &lt;color&gt; ] [ ,&lt;length&gt; &lt;length&gt; &lt;length&gt;?&lt;length&gt;?|| &lt;color&gt;]+</w:t>
-      </w:r>
-    </w:p>
-    <w:p>
-      <w:pPr>
-        <w:rPr>
-          <w:rFonts w:asciiTheme="minorEastAsia" w:hAnsiTheme="minorEastAsia" w:hint="eastAsia"/>
-          <w:sz w:val="28"/>
-          <w:szCs w:val="28"/>
-        </w:rPr>
-      </w:pPr>
-      <w:r>
-        <w:rPr>
-          <w:rFonts w:asciiTheme="minorEastAsia" w:hAnsiTheme="minorEastAsia" w:hint="eastAsia"/>
-          <w:sz w:val="28"/>
-          <w:szCs w:val="28"/>
-        </w:rPr>
-        <w:t>上面的语法规则可以简写如下：</w:t>
-      </w:r>
-    </w:p>
-    <w:p>
-      <w:pPr>
-        <w:rPr>
-          <w:rFonts w:asciiTheme="minorEastAsia" w:hAnsiTheme="minorEastAsia" w:hint="eastAsia"/>
-          <w:szCs w:val="21"/>
-        </w:rPr>
-      </w:pPr>
-      <w:r>
-        <w:rPr>
-          <w:rFonts w:asciiTheme="minorEastAsia" w:hAnsiTheme="minorEastAsia" w:hint="eastAsia"/>
-          <w:sz w:val="28"/>
-          <w:szCs w:val="28"/>
-        </w:rPr>
-        <w:tab/>
-      </w:r>
-      <w:r>
-        <w:rPr>
-          <w:rFonts w:asciiTheme="minorEastAsia" w:hAnsiTheme="minorEastAsia" w:hint="eastAsia"/>
-          <w:szCs w:val="21"/>
-        </w:rPr>
-        <w:t>box-shadow: none | [inset  x-offset y-offset blur-radius spread-radius color],[inset  x-offset y-offset blur-radius spread-radius color]</w:t>
+      <w:proofErr w:type="gramEnd"/>
+      <w:r>
+        <w:rPr>
+          <w:rFonts w:asciiTheme="minorEastAsia" w:hAnsiTheme="minorEastAsia" w:hint="eastAsia"/>
+          <w:szCs w:val="21"/>
+        </w:rPr>
+        <w:t>: none | [inset  x-offset y-offset blur-radius spread-radius color],[inset  x-offset y-offset blur-radius spread-radius color]</w:t>
       </w:r>
     </w:p>
     <w:p>
       <w:pPr>
         <w:ind w:firstLine="420"/>
         <w:rPr>
-          <w:rFonts w:asciiTheme="minorEastAsia" w:hAnsiTheme="minorEastAsia" w:hint="eastAsia"/>
+          <w:rFonts w:asciiTheme="minorEastAsia" w:hAnsiTheme="minorEastAsia"/>
           <w:sz w:val="28"/>
           <w:szCs w:val="28"/>
         </w:rPr>
@@ -4337,7 +4785,7 @@
     <w:p>
       <w:pPr>
         <w:rPr>
-          <w:rFonts w:asciiTheme="minorEastAsia" w:hAnsiTheme="minorEastAsia" w:hint="eastAsia"/>
+          <w:rFonts w:asciiTheme="minorEastAsia" w:hAnsiTheme="minorEastAsia"/>
           <w:sz w:val="28"/>
           <w:szCs w:val="28"/>
         </w:rPr>
@@ -4371,7 +4819,7 @@
     <w:p>
       <w:pPr>
         <w:rPr>
-          <w:rFonts w:asciiTheme="minorEastAsia" w:hAnsiTheme="minorEastAsia" w:hint="eastAsia"/>
+          <w:rFonts w:asciiTheme="minorEastAsia" w:hAnsiTheme="minorEastAsia"/>
           <w:sz w:val="28"/>
           <w:szCs w:val="28"/>
         </w:rPr>
@@ -4397,7 +4845,7 @@
     <w:p>
       <w:pPr>
         <w:rPr>
-          <w:rFonts w:asciiTheme="minorEastAsia" w:hAnsiTheme="minorEastAsia" w:hint="eastAsia"/>
+          <w:rFonts w:asciiTheme="minorEastAsia" w:hAnsiTheme="minorEastAsia"/>
           <w:sz w:val="28"/>
           <w:szCs w:val="28"/>
         </w:rPr>
@@ -4415,7 +4863,7 @@
     <w:p>
       <w:pPr>
         <w:rPr>
-          <w:rFonts w:asciiTheme="minorEastAsia" w:hAnsiTheme="minorEastAsia" w:hint="eastAsia"/>
+          <w:rFonts w:asciiTheme="minorEastAsia" w:hAnsiTheme="minorEastAsia"/>
           <w:sz w:val="28"/>
           <w:szCs w:val="28"/>
         </w:rPr>
@@ -4433,7 +4881,7 @@
     <w:p>
       <w:pPr>
         <w:rPr>
-          <w:rFonts w:asciiTheme="minorEastAsia" w:hAnsiTheme="minorEastAsia" w:hint="eastAsia"/>
+          <w:rFonts w:asciiTheme="minorEastAsia" w:hAnsiTheme="minorEastAsia"/>
           <w:sz w:val="28"/>
           <w:szCs w:val="28"/>
         </w:rPr>
@@ -4460,7 +4908,7 @@
     <w:p>
       <w:pPr>
         <w:rPr>
-          <w:rFonts w:asciiTheme="minorEastAsia" w:hAnsiTheme="minorEastAsia" w:hint="eastAsia"/>
+          <w:rFonts w:asciiTheme="minorEastAsia" w:hAnsiTheme="minorEastAsia"/>
           <w:sz w:val="28"/>
           <w:szCs w:val="28"/>
         </w:rPr>
@@ -4478,7 +4926,7 @@
     <w:p>
       <w:pPr>
         <w:rPr>
-          <w:rFonts w:asciiTheme="minorEastAsia" w:hAnsiTheme="minorEastAsia" w:hint="eastAsia"/>
+          <w:rFonts w:asciiTheme="minorEastAsia" w:hAnsiTheme="minorEastAsia"/>
           <w:sz w:val="28"/>
           <w:szCs w:val="28"/>
         </w:rPr>
@@ -4498,7 +4946,43 @@
           <w:sz w:val="28"/>
           <w:szCs w:val="28"/>
         </w:rPr>
-        <w:t>如果不设定任何颜色时，浏览器会取默认色，但各浏览器默认颜色不一样，特别是在Webkit内核下的浏览器将无色，也就是透明，</w:t>
+        <w:t>如果</w:t>
+      </w:r>
+      <w:proofErr w:type="gramStart"/>
+      <w:r>
+        <w:rPr>
+          <w:rFonts w:asciiTheme="minorEastAsia" w:hAnsiTheme="minorEastAsia" w:hint="eastAsia"/>
+          <w:sz w:val="28"/>
+          <w:szCs w:val="28"/>
+        </w:rPr>
+        <w:t>不</w:t>
+      </w:r>
+      <w:proofErr w:type="gramEnd"/>
+      <w:r>
+        <w:rPr>
+          <w:rFonts w:asciiTheme="minorEastAsia" w:hAnsiTheme="minorEastAsia" w:hint="eastAsia"/>
+          <w:sz w:val="28"/>
+          <w:szCs w:val="28"/>
+        </w:rPr>
+        <w:t>设定任何颜色时，浏览器会取默认色，但各浏览器默认颜色不一样，特别是在</w:t>
+      </w:r>
+      <w:proofErr w:type="spellStart"/>
+      <w:r>
+        <w:rPr>
+          <w:rFonts w:asciiTheme="minorEastAsia" w:hAnsiTheme="minorEastAsia" w:hint="eastAsia"/>
+          <w:sz w:val="28"/>
+          <w:szCs w:val="28"/>
+        </w:rPr>
+        <w:t>Webkit</w:t>
+      </w:r>
+      <w:proofErr w:type="spellEnd"/>
+      <w:r>
+        <w:rPr>
+          <w:rFonts w:asciiTheme="minorEastAsia" w:hAnsiTheme="minorEastAsia" w:hint="eastAsia"/>
+          <w:sz w:val="28"/>
+          <w:szCs w:val="28"/>
+        </w:rPr>
+        <w:t>内核下的浏览器将无色，也就是透明，</w:t>
       </w:r>
       <w:r>
         <w:rPr>
@@ -4522,7 +5006,7 @@
       <w:pPr>
         <w:outlineLvl w:val="1"/>
         <w:rPr>
-          <w:rFonts w:asciiTheme="minorEastAsia" w:hAnsiTheme="minorEastAsia" w:hint="eastAsia"/>
+          <w:rFonts w:asciiTheme="minorEastAsia" w:hAnsiTheme="minorEastAsia"/>
           <w:sz w:val="28"/>
           <w:szCs w:val="28"/>
         </w:rPr>
@@ -4570,7 +5054,7 @@
                 <w:b/>
                 <w:szCs w:val="21"/>
               </w:rPr>
-              <w:t>选择器</w:t>
+              <w:t>属性名</w:t>
             </w:r>
           </w:p>
         </w:tc>
@@ -4755,21 +5239,7 @@
                 <w:rFonts w:asciiTheme="minorEastAsia" w:hAnsiTheme="minorEastAsia" w:hint="eastAsia"/>
                 <w:szCs w:val="21"/>
               </w:rPr>
-              <w:t>3.</w:t>
-            </w:r>
-            <w:r>
-              <w:rPr>
-                <w:rFonts w:asciiTheme="minorEastAsia" w:hAnsiTheme="minorEastAsia" w:hint="eastAsia"/>
-                <w:szCs w:val="21"/>
-              </w:rPr>
-              <w:t>5</w:t>
-            </w:r>
-            <w:r>
-              <w:rPr>
-                <w:rFonts w:asciiTheme="minorEastAsia" w:hAnsiTheme="minorEastAsia" w:hint="eastAsia"/>
-                <w:szCs w:val="21"/>
-              </w:rPr>
-              <w:t>+</w:t>
+              <w:t>3.5+</w:t>
             </w:r>
             <w:r>
               <w:rPr>
@@ -4796,14 +5266,7 @@
                 <w:rFonts w:asciiTheme="minorEastAsia" w:hAnsiTheme="minorEastAsia" w:hint="eastAsia"/>
                 <w:szCs w:val="21"/>
               </w:rPr>
-              <w:t>2</w:t>
-            </w:r>
-            <w:r>
-              <w:rPr>
-                <w:rFonts w:asciiTheme="minorEastAsia" w:hAnsiTheme="minorEastAsia" w:hint="eastAsia"/>
-                <w:szCs w:val="21"/>
-              </w:rPr>
-              <w:t>.0+</w:t>
+              <w:t>2.0+</w:t>
             </w:r>
             <w:r>
               <w:rPr>
@@ -4857,14 +5320,7 @@
                 <w:rFonts w:asciiTheme="minorEastAsia" w:hAnsiTheme="minorEastAsia" w:hint="eastAsia"/>
                 <w:szCs w:val="21"/>
               </w:rPr>
-              <w:t>4</w:t>
-            </w:r>
-            <w:r>
-              <w:rPr>
-                <w:rFonts w:asciiTheme="minorEastAsia" w:hAnsiTheme="minorEastAsia" w:hint="eastAsia"/>
-                <w:szCs w:val="21"/>
-              </w:rPr>
-              <w:t>.0+</w:t>
+              <w:t>4.0+</w:t>
             </w:r>
             <w:r>
               <w:rPr>
@@ -4892,41 +5348,7 @@
           <w:sz w:val="28"/>
           <w:szCs w:val="28"/>
         </w:rPr>
-        <w:t>3.实例（制作</w:t>
-      </w:r>
-      <w:r>
-        <w:rPr>
-          <w:rFonts w:asciiTheme="minorEastAsia" w:hAnsiTheme="minorEastAsia" w:hint="eastAsia"/>
-          <w:sz w:val="28"/>
-          <w:szCs w:val="28"/>
-        </w:rPr>
-        <w:t>3D搜索表单</w:t>
-      </w:r>
-      <w:r>
-        <w:rPr>
-          <w:rFonts w:asciiTheme="minorEastAsia" w:hAnsiTheme="minorEastAsia" w:hint="eastAsia"/>
-          <w:sz w:val="28"/>
-          <w:szCs w:val="28"/>
-        </w:rPr>
-        <w:t>，实例/b</w:t>
-      </w:r>
-      <w:r>
-        <w:rPr>
-          <w:rFonts w:asciiTheme="minorEastAsia" w:hAnsiTheme="minorEastAsia" w:hint="eastAsia"/>
-          <w:sz w:val="28"/>
-          <w:szCs w:val="28"/>
-        </w:rPr>
-        <w:t>oxShadow</w:t>
-      </w:r>
-      <w:bookmarkStart w:id="0" w:name="_GoBack"/>
-      <w:bookmarkEnd w:id="0"/>
-      <w:r>
-        <w:rPr>
-          <w:rFonts w:asciiTheme="minorEastAsia" w:hAnsiTheme="minorEastAsia" w:hint="eastAsia"/>
-          <w:sz w:val="28"/>
-          <w:szCs w:val="28"/>
-        </w:rPr>
-        <w:t>.htm）</w:t>
+        <w:t>3.实例（制作3D搜索表单，实例/boxShadow.htm）</w:t>
       </w:r>
     </w:p>
     <w:p>

</xml_diff>